<commit_message>
Added lesson 1.2 Draw, Environmental Varaibles
First draft of lesson 1.2
</commit_message>
<xml_diff>
--- a/Lessons/Lesson_1_1_Getting Started With Processing.docx
+++ b/Lessons/Lesson_1_1_Getting Started With Processing.docx
@@ -43,12 +43,7 @@
         <w:t xml:space="preserve"> run, but right now that is irrelevant. </w:t>
       </w:r>
       <w:r>
-        <w:t>If</w:t>
-      </w:r>
-      <w:bookmarkStart w:id="0" w:name="_GoBack"/>
-      <w:bookmarkEnd w:id="0"/>
-      <w:r>
-        <w:t xml:space="preserve"> you haven’t already downloaded processing, go to processing.org and download the version supported by your operating system.</w:t>
+        <w:t>If you haven’t already downloaded processing, go to processing.org and download the version supported by your operating system.</w:t>
       </w:r>
     </w:p>
     <w:p>
@@ -1917,6 +1912,61 @@
         <w:spacing w:after="0"/>
         <w:ind w:left="720"/>
       </w:pPr>
+    </w:p>
+    <w:p>
+      <w:pPr>
+        <w:spacing w:after="0"/>
+        <w:ind w:left="720"/>
+      </w:pPr>
+      <w:r>
+        <w:t xml:space="preserve">The other wonderful thing about Processing is that it is beautifully documented with useful examples and explanations about the functions we have discussed here. It may be very wise to look at the documentation of each function we discuss in each lesson to see what else there is to do with each of these functions and another explanation of how it works. </w:t>
+      </w:r>
+    </w:p>
+    <w:p>
+      <w:pPr>
+        <w:spacing w:after="0"/>
+        <w:ind w:left="720"/>
+      </w:pPr>
+    </w:p>
+    <w:p>
+      <w:pPr>
+        <w:spacing w:after="0"/>
+        <w:ind w:left="720"/>
+      </w:pPr>
+      <w:hyperlink r:id="rId5" w:history="1">
+        <w:r>
+          <w:rPr>
+            <w:rStyle w:val="Hyperlink"/>
+          </w:rPr>
+          <w:t>www.processing</w:t>
+        </w:r>
+        <w:r>
+          <w:rPr>
+            <w:rStyle w:val="Hyperlink"/>
+          </w:rPr>
+          <w:t>.</w:t>
+        </w:r>
+        <w:r>
+          <w:rPr>
+            <w:rStyle w:val="Hyperlink"/>
+          </w:rPr>
+          <w:t>org/reference/</w:t>
+        </w:r>
+      </w:hyperlink>
+    </w:p>
+    <w:p>
+      <w:pPr>
+        <w:spacing w:after="0"/>
+        <w:ind w:left="720"/>
+      </w:pPr>
+    </w:p>
+    <w:p>
+      <w:pPr>
+        <w:spacing w:after="0"/>
+        <w:ind w:left="720"/>
+      </w:pPr>
+      <w:bookmarkStart w:id="0" w:name="_GoBack"/>
+      <w:bookmarkEnd w:id="0"/>
     </w:p>
     <w:sectPr>
       <w:pgSz w:w="12240" w:h="15840"/>
@@ -2485,6 +2535,41 @@
       <w:contextualSpacing/>
     </w:pPr>
   </w:style>
+  <w:style w:type="character" w:styleId="Hyperlink">
+    <w:name w:val="Hyperlink"/>
+    <w:basedOn w:val="DefaultParagraphFont"/>
+    <w:uiPriority w:val="99"/>
+    <w:unhideWhenUsed/>
+    <w:rsid w:val="009942D0"/>
+    <w:rPr>
+      <w:color w:val="0563C1" w:themeColor="hyperlink"/>
+      <w:u w:val="single"/>
+    </w:rPr>
+  </w:style>
+  <w:style w:type="character" w:styleId="UnresolvedMention">
+    <w:name w:val="Unresolved Mention"/>
+    <w:basedOn w:val="DefaultParagraphFont"/>
+    <w:uiPriority w:val="99"/>
+    <w:semiHidden/>
+    <w:unhideWhenUsed/>
+    <w:rsid w:val="009942D0"/>
+    <w:rPr>
+      <w:color w:val="808080"/>
+      <w:shd w:val="clear" w:color="auto" w:fill="E6E6E6"/>
+    </w:rPr>
+  </w:style>
+  <w:style w:type="character" w:styleId="FollowedHyperlink">
+    <w:name w:val="FollowedHyperlink"/>
+    <w:basedOn w:val="DefaultParagraphFont"/>
+    <w:uiPriority w:val="99"/>
+    <w:semiHidden/>
+    <w:unhideWhenUsed/>
+    <w:rsid w:val="009942D0"/>
+    <w:rPr>
+      <w:color w:val="954F72" w:themeColor="followedHyperlink"/>
+      <w:u w:val="single"/>
+    </w:rPr>
+  </w:style>
 </w:styles>
 </file>
 

</xml_diff>